<commit_message>
ya terminanido el cisco, dejando imagenes en word
</commit_message>
<xml_diff>
--- a/CeladitaGaspar_RTxAC_TC7.docx
+++ b/CeladitaGaspar_RTxAC_TC7.docx
@@ -9,7 +9,1598 @@
         </w:rPr>
       </w:pPr>
       <w:r>
-        <w:t>Tarea para hoy</w:t>
+        <w:rPr>
+          <w:u w:val="single"/>
+        </w:rPr>
+        <w:drawing>
+          <wp:inline distT="0" distB="0" distL="0" distR="0" wp14:anchorId="7212295A" wp14:editId="3DC94B58">
+            <wp:extent cx="4563112" cy="1305107"/>
+            <wp:effectExtent l="0" t="0" r="8890" b="9525"/>
+            <wp:docPr id="817973475" name="Imagen 1"/>
+            <wp:cNvGraphicFramePr>
+              <a:graphicFrameLocks xmlns:a="http://schemas.openxmlformats.org/drawingml/2006/main" noChangeAspect="1"/>
+            </wp:cNvGraphicFramePr>
+            <a:graphic xmlns:a="http://schemas.openxmlformats.org/drawingml/2006/main">
+              <a:graphicData uri="http://schemas.openxmlformats.org/drawingml/2006/picture">
+                <pic:pic xmlns:pic="http://schemas.openxmlformats.org/drawingml/2006/picture">
+                  <pic:nvPicPr>
+                    <pic:cNvPr id="817973475" name=""/>
+                    <pic:cNvPicPr/>
+                  </pic:nvPicPr>
+                  <pic:blipFill>
+                    <a:blip r:embed="rId4"/>
+                    <a:stretch>
+                      <a:fillRect/>
+                    </a:stretch>
+                  </pic:blipFill>
+                  <pic:spPr>
+                    <a:xfrm>
+                      <a:off x="0" y="0"/>
+                      <a:ext cx="4563112" cy="1305107"/>
+                    </a:xfrm>
+                    <a:prstGeom prst="rect">
+                      <a:avLst/>
+                    </a:prstGeom>
+                  </pic:spPr>
+                </pic:pic>
+              </a:graphicData>
+            </a:graphic>
+          </wp:inline>
+        </w:drawing>
+      </w:r>
+    </w:p>
+    <w:p>
+      <w:pPr>
+        <w:rPr>
+          <w:u w:val="single"/>
+        </w:rPr>
+      </w:pPr>
+    </w:p>
+    <w:p>
+      <w:pPr>
+        <w:rPr>
+          <w:u w:val="single"/>
+        </w:rPr>
+      </w:pPr>
+      <w:r>
+        <w:rPr>
+          <w:u w:val="single"/>
+        </w:rPr>
+        <w:drawing>
+          <wp:inline distT="0" distB="0" distL="0" distR="0" wp14:anchorId="2EFE1300" wp14:editId="7C94D528">
+            <wp:extent cx="4505954" cy="1733792"/>
+            <wp:effectExtent l="0" t="0" r="9525" b="0"/>
+            <wp:docPr id="2075259252" name="Imagen 1" descr="Texto&#10;&#10;Descripción generada automáticamente"/>
+            <wp:cNvGraphicFramePr>
+              <a:graphicFrameLocks xmlns:a="http://schemas.openxmlformats.org/drawingml/2006/main" noChangeAspect="1"/>
+            </wp:cNvGraphicFramePr>
+            <a:graphic xmlns:a="http://schemas.openxmlformats.org/drawingml/2006/main">
+              <a:graphicData uri="http://schemas.openxmlformats.org/drawingml/2006/picture">
+                <pic:pic xmlns:pic="http://schemas.openxmlformats.org/drawingml/2006/picture">
+                  <pic:nvPicPr>
+                    <pic:cNvPr id="2075259252" name="Imagen 1" descr="Texto&#10;&#10;Descripción generada automáticamente"/>
+                    <pic:cNvPicPr/>
+                  </pic:nvPicPr>
+                  <pic:blipFill>
+                    <a:blip r:embed="rId5"/>
+                    <a:stretch>
+                      <a:fillRect/>
+                    </a:stretch>
+                  </pic:blipFill>
+                  <pic:spPr>
+                    <a:xfrm>
+                      <a:off x="0" y="0"/>
+                      <a:ext cx="4505954" cy="1733792"/>
+                    </a:xfrm>
+                    <a:prstGeom prst="rect">
+                      <a:avLst/>
+                    </a:prstGeom>
+                  </pic:spPr>
+                </pic:pic>
+              </a:graphicData>
+            </a:graphic>
+          </wp:inline>
+        </w:drawing>
+      </w:r>
+    </w:p>
+    <w:p>
+      <w:pPr>
+        <w:rPr>
+          <w:u w:val="single"/>
+        </w:rPr>
+      </w:pPr>
+      <w:r>
+        <w:rPr>
+          <w:u w:val="single"/>
+        </w:rPr>
+        <w:drawing>
+          <wp:inline distT="0" distB="0" distL="0" distR="0" wp14:anchorId="2E2D26EE" wp14:editId="1D4782E0">
+            <wp:extent cx="4020111" cy="1667108"/>
+            <wp:effectExtent l="0" t="0" r="0" b="9525"/>
+            <wp:docPr id="835135228" name="Imagen 1" descr="Pantalla de computadora con letras&#10;&#10;Descripción generada automáticamente con confianza media"/>
+            <wp:cNvGraphicFramePr>
+              <a:graphicFrameLocks xmlns:a="http://schemas.openxmlformats.org/drawingml/2006/main" noChangeAspect="1"/>
+            </wp:cNvGraphicFramePr>
+            <a:graphic xmlns:a="http://schemas.openxmlformats.org/drawingml/2006/main">
+              <a:graphicData uri="http://schemas.openxmlformats.org/drawingml/2006/picture">
+                <pic:pic xmlns:pic="http://schemas.openxmlformats.org/drawingml/2006/picture">
+                  <pic:nvPicPr>
+                    <pic:cNvPr id="835135228" name="Imagen 1" descr="Pantalla de computadora con letras&#10;&#10;Descripción generada automáticamente con confianza media"/>
+                    <pic:cNvPicPr/>
+                  </pic:nvPicPr>
+                  <pic:blipFill>
+                    <a:blip r:embed="rId6"/>
+                    <a:stretch>
+                      <a:fillRect/>
+                    </a:stretch>
+                  </pic:blipFill>
+                  <pic:spPr>
+                    <a:xfrm>
+                      <a:off x="0" y="0"/>
+                      <a:ext cx="4020111" cy="1667108"/>
+                    </a:xfrm>
+                    <a:prstGeom prst="rect">
+                      <a:avLst/>
+                    </a:prstGeom>
+                  </pic:spPr>
+                </pic:pic>
+              </a:graphicData>
+            </a:graphic>
+          </wp:inline>
+        </w:drawing>
+      </w:r>
+    </w:p>
+    <w:p>
+      <w:pPr>
+        <w:rPr>
+          <w:u w:val="single"/>
+        </w:rPr>
+      </w:pPr>
+    </w:p>
+    <w:p>
+      <w:pPr>
+        <w:rPr>
+          <w:u w:val="single"/>
+        </w:rPr>
+      </w:pPr>
+      <w:r>
+        <w:rPr>
+          <w:u w:val="single"/>
+        </w:rPr>
+        <w:drawing>
+          <wp:inline distT="0" distB="0" distL="0" distR="0" wp14:anchorId="51B5386D" wp14:editId="068300A2">
+            <wp:extent cx="4134427" cy="1943371"/>
+            <wp:effectExtent l="0" t="0" r="0" b="0"/>
+            <wp:docPr id="314533729" name="Imagen 1" descr="Imagen que contiene Calendario&#10;&#10;Descripción generada automáticamente"/>
+            <wp:cNvGraphicFramePr>
+              <a:graphicFrameLocks xmlns:a="http://schemas.openxmlformats.org/drawingml/2006/main" noChangeAspect="1"/>
+            </wp:cNvGraphicFramePr>
+            <a:graphic xmlns:a="http://schemas.openxmlformats.org/drawingml/2006/main">
+              <a:graphicData uri="http://schemas.openxmlformats.org/drawingml/2006/picture">
+                <pic:pic xmlns:pic="http://schemas.openxmlformats.org/drawingml/2006/picture">
+                  <pic:nvPicPr>
+                    <pic:cNvPr id="314533729" name="Imagen 1" descr="Imagen que contiene Calendario&#10;&#10;Descripción generada automáticamente"/>
+                    <pic:cNvPicPr/>
+                  </pic:nvPicPr>
+                  <pic:blipFill>
+                    <a:blip r:embed="rId7"/>
+                    <a:stretch>
+                      <a:fillRect/>
+                    </a:stretch>
+                  </pic:blipFill>
+                  <pic:spPr>
+                    <a:xfrm>
+                      <a:off x="0" y="0"/>
+                      <a:ext cx="4134427" cy="1943371"/>
+                    </a:xfrm>
+                    <a:prstGeom prst="rect">
+                      <a:avLst/>
+                    </a:prstGeom>
+                  </pic:spPr>
+                </pic:pic>
+              </a:graphicData>
+            </a:graphic>
+          </wp:inline>
+        </w:drawing>
+      </w:r>
+    </w:p>
+    <w:p>
+      <w:pPr>
+        <w:rPr>
+          <w:u w:val="single"/>
+        </w:rPr>
+      </w:pPr>
+    </w:p>
+    <w:p>
+      <w:pPr>
+        <w:rPr>
+          <w:u w:val="single"/>
+        </w:rPr>
+      </w:pPr>
+      <w:r>
+        <w:rPr>
+          <w:u w:val="single"/>
+        </w:rPr>
+        <w:lastRenderedPageBreak/>
+        <w:drawing>
+          <wp:inline distT="0" distB="0" distL="0" distR="0" wp14:anchorId="3736D428" wp14:editId="3D3DBE10">
+            <wp:extent cx="3972479" cy="1914792"/>
+            <wp:effectExtent l="0" t="0" r="9525" b="9525"/>
+            <wp:docPr id="1438771988" name="Imagen 1" descr="Texto&#10;&#10;Descripción generada automáticamente con confianza baja"/>
+            <wp:cNvGraphicFramePr>
+              <a:graphicFrameLocks xmlns:a="http://schemas.openxmlformats.org/drawingml/2006/main" noChangeAspect="1"/>
+            </wp:cNvGraphicFramePr>
+            <a:graphic xmlns:a="http://schemas.openxmlformats.org/drawingml/2006/main">
+              <a:graphicData uri="http://schemas.openxmlformats.org/drawingml/2006/picture">
+                <pic:pic xmlns:pic="http://schemas.openxmlformats.org/drawingml/2006/picture">
+                  <pic:nvPicPr>
+                    <pic:cNvPr id="1438771988" name="Imagen 1" descr="Texto&#10;&#10;Descripción generada automáticamente con confianza baja"/>
+                    <pic:cNvPicPr/>
+                  </pic:nvPicPr>
+                  <pic:blipFill>
+                    <a:blip r:embed="rId8"/>
+                    <a:stretch>
+                      <a:fillRect/>
+                    </a:stretch>
+                  </pic:blipFill>
+                  <pic:spPr>
+                    <a:xfrm>
+                      <a:off x="0" y="0"/>
+                      <a:ext cx="3972479" cy="1914792"/>
+                    </a:xfrm>
+                    <a:prstGeom prst="rect">
+                      <a:avLst/>
+                    </a:prstGeom>
+                  </pic:spPr>
+                </pic:pic>
+              </a:graphicData>
+            </a:graphic>
+          </wp:inline>
+        </w:drawing>
+      </w:r>
+    </w:p>
+    <w:p>
+      <w:pPr>
+        <w:rPr>
+          <w:u w:val="single"/>
+        </w:rPr>
+      </w:pPr>
+      <w:r>
+        <w:rPr>
+          <w:u w:val="single"/>
+        </w:rPr>
+        <w:drawing>
+          <wp:inline distT="0" distB="0" distL="0" distR="0" wp14:anchorId="22D22652" wp14:editId="040DF01B">
+            <wp:extent cx="3953427" cy="1867161"/>
+            <wp:effectExtent l="0" t="0" r="0" b="0"/>
+            <wp:docPr id="1149873056" name="Imagen 1" descr="Imagen que contiene Calendario&#10;&#10;Descripción generada automáticamente"/>
+            <wp:cNvGraphicFramePr>
+              <a:graphicFrameLocks xmlns:a="http://schemas.openxmlformats.org/drawingml/2006/main" noChangeAspect="1"/>
+            </wp:cNvGraphicFramePr>
+            <a:graphic xmlns:a="http://schemas.openxmlformats.org/drawingml/2006/main">
+              <a:graphicData uri="http://schemas.openxmlformats.org/drawingml/2006/picture">
+                <pic:pic xmlns:pic="http://schemas.openxmlformats.org/drawingml/2006/picture">
+                  <pic:nvPicPr>
+                    <pic:cNvPr id="1149873056" name="Imagen 1" descr="Imagen que contiene Calendario&#10;&#10;Descripción generada automáticamente"/>
+                    <pic:cNvPicPr/>
+                  </pic:nvPicPr>
+                  <pic:blipFill>
+                    <a:blip r:embed="rId9"/>
+                    <a:stretch>
+                      <a:fillRect/>
+                    </a:stretch>
+                  </pic:blipFill>
+                  <pic:spPr>
+                    <a:xfrm>
+                      <a:off x="0" y="0"/>
+                      <a:ext cx="3953427" cy="1867161"/>
+                    </a:xfrm>
+                    <a:prstGeom prst="rect">
+                      <a:avLst/>
+                    </a:prstGeom>
+                  </pic:spPr>
+                </pic:pic>
+              </a:graphicData>
+            </a:graphic>
+          </wp:inline>
+        </w:drawing>
+      </w:r>
+    </w:p>
+    <w:p>
+      <w:pPr>
+        <w:rPr>
+          <w:u w:val="single"/>
+        </w:rPr>
+      </w:pPr>
+    </w:p>
+    <w:p>
+      <w:pPr>
+        <w:rPr>
+          <w:u w:val="single"/>
+        </w:rPr>
+      </w:pPr>
+    </w:p>
+    <w:p>
+      <w:pPr>
+        <w:rPr>
+          <w:u w:val="single"/>
+        </w:rPr>
+      </w:pPr>
+      <w:r>
+        <w:rPr>
+          <w:u w:val="single"/>
+        </w:rPr>
+        <w:t>PC0 a server:</w:t>
+      </w:r>
+    </w:p>
+    <w:p>
+      <w:pPr>
+        <w:rPr>
+          <w:u w:val="single"/>
+        </w:rPr>
+      </w:pPr>
+      <w:r>
+        <w:rPr>
+          <w:u w:val="single"/>
+        </w:rPr>
+        <w:drawing>
+          <wp:inline distT="0" distB="0" distL="0" distR="0" wp14:anchorId="1CD9962E" wp14:editId="12CC2DC5">
+            <wp:extent cx="4143953" cy="1543265"/>
+            <wp:effectExtent l="0" t="0" r="9525" b="0"/>
+            <wp:docPr id="1351423316" name="Imagen 1" descr="Texto&#10;&#10;Descripción generada automáticamente"/>
+            <wp:cNvGraphicFramePr>
+              <a:graphicFrameLocks xmlns:a="http://schemas.openxmlformats.org/drawingml/2006/main" noChangeAspect="1"/>
+            </wp:cNvGraphicFramePr>
+            <a:graphic xmlns:a="http://schemas.openxmlformats.org/drawingml/2006/main">
+              <a:graphicData uri="http://schemas.openxmlformats.org/drawingml/2006/picture">
+                <pic:pic xmlns:pic="http://schemas.openxmlformats.org/drawingml/2006/picture">
+                  <pic:nvPicPr>
+                    <pic:cNvPr id="1351423316" name="Imagen 1" descr="Texto&#10;&#10;Descripción generada automáticamente"/>
+                    <pic:cNvPicPr/>
+                  </pic:nvPicPr>
+                  <pic:blipFill>
+                    <a:blip r:embed="rId10"/>
+                    <a:stretch>
+                      <a:fillRect/>
+                    </a:stretch>
+                  </pic:blipFill>
+                  <pic:spPr>
+                    <a:xfrm>
+                      <a:off x="0" y="0"/>
+                      <a:ext cx="4143953" cy="1543265"/>
+                    </a:xfrm>
+                    <a:prstGeom prst="rect">
+                      <a:avLst/>
+                    </a:prstGeom>
+                  </pic:spPr>
+                </pic:pic>
+              </a:graphicData>
+            </a:graphic>
+          </wp:inline>
+        </w:drawing>
+      </w:r>
+    </w:p>
+    <w:p>
+      <w:pPr>
+        <w:rPr>
+          <w:u w:val="single"/>
+        </w:rPr>
+      </w:pPr>
+    </w:p>
+    <w:p>
+      <w:pPr>
+        <w:rPr>
+          <w:u w:val="single"/>
+        </w:rPr>
+      </w:pPr>
+      <w:r>
+        <w:rPr>
+          <w:u w:val="single"/>
+        </w:rPr>
+        <w:drawing>
+          <wp:inline distT="0" distB="0" distL="0" distR="0" wp14:anchorId="202DE0EC" wp14:editId="6036B922">
+            <wp:extent cx="4401164" cy="1476581"/>
+            <wp:effectExtent l="0" t="0" r="0" b="9525"/>
+            <wp:docPr id="90978356" name="Imagen 1" descr="Texto&#10;&#10;Descripción generada automáticamente"/>
+            <wp:cNvGraphicFramePr>
+              <a:graphicFrameLocks xmlns:a="http://schemas.openxmlformats.org/drawingml/2006/main" noChangeAspect="1"/>
+            </wp:cNvGraphicFramePr>
+            <a:graphic xmlns:a="http://schemas.openxmlformats.org/drawingml/2006/main">
+              <a:graphicData uri="http://schemas.openxmlformats.org/drawingml/2006/picture">
+                <pic:pic xmlns:pic="http://schemas.openxmlformats.org/drawingml/2006/picture">
+                  <pic:nvPicPr>
+                    <pic:cNvPr id="90978356" name="Imagen 1" descr="Texto&#10;&#10;Descripción generada automáticamente"/>
+                    <pic:cNvPicPr/>
+                  </pic:nvPicPr>
+                  <pic:blipFill>
+                    <a:blip r:embed="rId11"/>
+                    <a:stretch>
+                      <a:fillRect/>
+                    </a:stretch>
+                  </pic:blipFill>
+                  <pic:spPr>
+                    <a:xfrm>
+                      <a:off x="0" y="0"/>
+                      <a:ext cx="4401164" cy="1476581"/>
+                    </a:xfrm>
+                    <a:prstGeom prst="rect">
+                      <a:avLst/>
+                    </a:prstGeom>
+                  </pic:spPr>
+                </pic:pic>
+              </a:graphicData>
+            </a:graphic>
+          </wp:inline>
+        </w:drawing>
+      </w:r>
+    </w:p>
+    <w:p>
+      <w:pPr>
+        <w:rPr>
+          <w:u w:val="single"/>
+        </w:rPr>
+      </w:pPr>
+    </w:p>
+    <w:p>
+      <w:pPr>
+        <w:rPr>
+          <w:u w:val="single"/>
+        </w:rPr>
+      </w:pPr>
+      <w:r>
+        <w:rPr>
+          <w:u w:val="single"/>
+        </w:rPr>
+        <w:lastRenderedPageBreak/>
+        <w:drawing>
+          <wp:inline distT="0" distB="0" distL="0" distR="0" wp14:anchorId="59D87DFA" wp14:editId="16D556F7">
+            <wp:extent cx="3962953" cy="1838582"/>
+            <wp:effectExtent l="0" t="0" r="0" b="9525"/>
+            <wp:docPr id="298751299" name="Imagen 1" descr="Calendario&#10;&#10;Descripción generada automáticamente con confianza media"/>
+            <wp:cNvGraphicFramePr>
+              <a:graphicFrameLocks xmlns:a="http://schemas.openxmlformats.org/drawingml/2006/main" noChangeAspect="1"/>
+            </wp:cNvGraphicFramePr>
+            <a:graphic xmlns:a="http://schemas.openxmlformats.org/drawingml/2006/main">
+              <a:graphicData uri="http://schemas.openxmlformats.org/drawingml/2006/picture">
+                <pic:pic xmlns:pic="http://schemas.openxmlformats.org/drawingml/2006/picture">
+                  <pic:nvPicPr>
+                    <pic:cNvPr id="298751299" name="Imagen 1" descr="Calendario&#10;&#10;Descripción generada automáticamente con confianza media"/>
+                    <pic:cNvPicPr/>
+                  </pic:nvPicPr>
+                  <pic:blipFill>
+                    <a:blip r:embed="rId12"/>
+                    <a:stretch>
+                      <a:fillRect/>
+                    </a:stretch>
+                  </pic:blipFill>
+                  <pic:spPr>
+                    <a:xfrm>
+                      <a:off x="0" y="0"/>
+                      <a:ext cx="3962953" cy="1838582"/>
+                    </a:xfrm>
+                    <a:prstGeom prst="rect">
+                      <a:avLst/>
+                    </a:prstGeom>
+                  </pic:spPr>
+                </pic:pic>
+              </a:graphicData>
+            </a:graphic>
+          </wp:inline>
+        </w:drawing>
+      </w:r>
+    </w:p>
+    <w:p>
+      <w:pPr>
+        <w:rPr>
+          <w:u w:val="single"/>
+        </w:rPr>
+      </w:pPr>
+      <w:r>
+        <w:rPr>
+          <w:u w:val="single"/>
+        </w:rPr>
+        <w:drawing>
+          <wp:inline distT="0" distB="0" distL="0" distR="0" wp14:anchorId="26725D8B" wp14:editId="75FA42CB">
+            <wp:extent cx="3943900" cy="1933845"/>
+            <wp:effectExtent l="0" t="0" r="0" b="9525"/>
+            <wp:docPr id="774498200" name="Imagen 1" descr="Imagen que contiene Calendario&#10;&#10;Descripción generada automáticamente"/>
+            <wp:cNvGraphicFramePr>
+              <a:graphicFrameLocks xmlns:a="http://schemas.openxmlformats.org/drawingml/2006/main" noChangeAspect="1"/>
+            </wp:cNvGraphicFramePr>
+            <a:graphic xmlns:a="http://schemas.openxmlformats.org/drawingml/2006/main">
+              <a:graphicData uri="http://schemas.openxmlformats.org/drawingml/2006/picture">
+                <pic:pic xmlns:pic="http://schemas.openxmlformats.org/drawingml/2006/picture">
+                  <pic:nvPicPr>
+                    <pic:cNvPr id="774498200" name="Imagen 1" descr="Imagen que contiene Calendario&#10;&#10;Descripción generada automáticamente"/>
+                    <pic:cNvPicPr/>
+                  </pic:nvPicPr>
+                  <pic:blipFill>
+                    <a:blip r:embed="rId13"/>
+                    <a:stretch>
+                      <a:fillRect/>
+                    </a:stretch>
+                  </pic:blipFill>
+                  <pic:spPr>
+                    <a:xfrm>
+                      <a:off x="0" y="0"/>
+                      <a:ext cx="3943900" cy="1933845"/>
+                    </a:xfrm>
+                    <a:prstGeom prst="rect">
+                      <a:avLst/>
+                    </a:prstGeom>
+                  </pic:spPr>
+                </pic:pic>
+              </a:graphicData>
+            </a:graphic>
+          </wp:inline>
+        </w:drawing>
+      </w:r>
+    </w:p>
+    <w:p>
+      <w:pPr>
+        <w:rPr>
+          <w:u w:val="single"/>
+        </w:rPr>
+      </w:pPr>
+      <w:r>
+        <w:rPr>
+          <w:u w:val="single"/>
+        </w:rPr>
+        <w:t>PC10 a server:</w:t>
+      </w:r>
+    </w:p>
+    <w:p>
+      <w:pPr>
+        <w:rPr>
+          <w:u w:val="single"/>
+        </w:rPr>
+      </w:pPr>
+      <w:r>
+        <w:rPr>
+          <w:u w:val="single"/>
+        </w:rPr>
+        <w:drawing>
+          <wp:inline distT="0" distB="0" distL="0" distR="0" wp14:anchorId="6D986BDC" wp14:editId="31DBCADD">
+            <wp:extent cx="4115374" cy="1657581"/>
+            <wp:effectExtent l="0" t="0" r="0" b="0"/>
+            <wp:docPr id="2001144189" name="Imagen 1" descr="Pantalla de computadora con letras&#10;&#10;Descripción generada automáticamente con confianza media"/>
+            <wp:cNvGraphicFramePr>
+              <a:graphicFrameLocks xmlns:a="http://schemas.openxmlformats.org/drawingml/2006/main" noChangeAspect="1"/>
+            </wp:cNvGraphicFramePr>
+            <a:graphic xmlns:a="http://schemas.openxmlformats.org/drawingml/2006/main">
+              <a:graphicData uri="http://schemas.openxmlformats.org/drawingml/2006/picture">
+                <pic:pic xmlns:pic="http://schemas.openxmlformats.org/drawingml/2006/picture">
+                  <pic:nvPicPr>
+                    <pic:cNvPr id="2001144189" name="Imagen 1" descr="Pantalla de computadora con letras&#10;&#10;Descripción generada automáticamente con confianza media"/>
+                    <pic:cNvPicPr/>
+                  </pic:nvPicPr>
+                  <pic:blipFill>
+                    <a:blip r:embed="rId14"/>
+                    <a:stretch>
+                      <a:fillRect/>
+                    </a:stretch>
+                  </pic:blipFill>
+                  <pic:spPr>
+                    <a:xfrm>
+                      <a:off x="0" y="0"/>
+                      <a:ext cx="4115374" cy="1657581"/>
+                    </a:xfrm>
+                    <a:prstGeom prst="rect">
+                      <a:avLst/>
+                    </a:prstGeom>
+                  </pic:spPr>
+                </pic:pic>
+              </a:graphicData>
+            </a:graphic>
+          </wp:inline>
+        </w:drawing>
+      </w:r>
+    </w:p>
+    <w:p>
+      <w:pPr>
+        <w:rPr>
+          <w:u w:val="single"/>
+        </w:rPr>
+      </w:pPr>
+    </w:p>
+    <w:p>
+      <w:pPr>
+        <w:rPr>
+          <w:u w:val="single"/>
+        </w:rPr>
+      </w:pPr>
+      <w:r>
+        <w:rPr>
+          <w:u w:val="single"/>
+        </w:rPr>
+        <w:t>Route 1: ruteo</w:t>
+      </w:r>
+    </w:p>
+    <w:p>
+      <w:pPr>
+        <w:rPr>
+          <w:u w:val="single"/>
+        </w:rPr>
+      </w:pPr>
+      <w:r>
+        <w:rPr>
+          <w:u w:val="single"/>
+        </w:rPr>
+        <w:drawing>
+          <wp:inline distT="0" distB="0" distL="0" distR="0" wp14:anchorId="083A0667" wp14:editId="67E60D8F">
+            <wp:extent cx="4220164" cy="1771897"/>
+            <wp:effectExtent l="0" t="0" r="9525" b="0"/>
+            <wp:docPr id="1104094891" name="Imagen 1" descr="Interfaz de usuario gráfica, Texto, Aplicación, Correo electrónico&#10;&#10;Descripción generada automáticamente"/>
+            <wp:cNvGraphicFramePr>
+              <a:graphicFrameLocks xmlns:a="http://schemas.openxmlformats.org/drawingml/2006/main" noChangeAspect="1"/>
+            </wp:cNvGraphicFramePr>
+            <a:graphic xmlns:a="http://schemas.openxmlformats.org/drawingml/2006/main">
+              <a:graphicData uri="http://schemas.openxmlformats.org/drawingml/2006/picture">
+                <pic:pic xmlns:pic="http://schemas.openxmlformats.org/drawingml/2006/picture">
+                  <pic:nvPicPr>
+                    <pic:cNvPr id="1104094891" name="Imagen 1" descr="Interfaz de usuario gráfica, Texto, Aplicación, Correo electrónico&#10;&#10;Descripción generada automáticamente"/>
+                    <pic:cNvPicPr/>
+                  </pic:nvPicPr>
+                  <pic:blipFill>
+                    <a:blip r:embed="rId15"/>
+                    <a:stretch>
+                      <a:fillRect/>
+                    </a:stretch>
+                  </pic:blipFill>
+                  <pic:spPr>
+                    <a:xfrm>
+                      <a:off x="0" y="0"/>
+                      <a:ext cx="4220164" cy="1771897"/>
+                    </a:xfrm>
+                    <a:prstGeom prst="rect">
+                      <a:avLst/>
+                    </a:prstGeom>
+                  </pic:spPr>
+                </pic:pic>
+              </a:graphicData>
+            </a:graphic>
+          </wp:inline>
+        </w:drawing>
+      </w:r>
+    </w:p>
+    <w:p>
+      <w:pPr>
+        <w:rPr>
+          <w:u w:val="single"/>
+        </w:rPr>
+      </w:pPr>
+    </w:p>
+    <w:p>
+      <w:pPr>
+        <w:rPr>
+          <w:u w:val="single"/>
+        </w:rPr>
+      </w:pPr>
+      <w:r>
+        <w:rPr>
+          <w:u w:val="single"/>
+        </w:rPr>
+        <w:lastRenderedPageBreak/>
+        <w:t>Route 0: ruteo</w:t>
+      </w:r>
+    </w:p>
+    <w:p>
+      <w:pPr>
+        <w:rPr>
+          <w:u w:val="single"/>
+        </w:rPr>
+      </w:pPr>
+      <w:r>
+        <w:rPr>
+          <w:u w:val="single"/>
+        </w:rPr>
+        <w:drawing>
+          <wp:inline distT="0" distB="0" distL="0" distR="0" wp14:anchorId="063B6AC2" wp14:editId="06E871C5">
+            <wp:extent cx="4239217" cy="1000265"/>
+            <wp:effectExtent l="0" t="0" r="0" b="9525"/>
+            <wp:docPr id="1656528117" name="Imagen 1" descr="Texto&#10;&#10;Descripción generada automáticamente"/>
+            <wp:cNvGraphicFramePr>
+              <a:graphicFrameLocks xmlns:a="http://schemas.openxmlformats.org/drawingml/2006/main" noChangeAspect="1"/>
+            </wp:cNvGraphicFramePr>
+            <a:graphic xmlns:a="http://schemas.openxmlformats.org/drawingml/2006/main">
+              <a:graphicData uri="http://schemas.openxmlformats.org/drawingml/2006/picture">
+                <pic:pic xmlns:pic="http://schemas.openxmlformats.org/drawingml/2006/picture">
+                  <pic:nvPicPr>
+                    <pic:cNvPr id="1656528117" name="Imagen 1" descr="Texto&#10;&#10;Descripción generada automáticamente"/>
+                    <pic:cNvPicPr/>
+                  </pic:nvPicPr>
+                  <pic:blipFill>
+                    <a:blip r:embed="rId16"/>
+                    <a:stretch>
+                      <a:fillRect/>
+                    </a:stretch>
+                  </pic:blipFill>
+                  <pic:spPr>
+                    <a:xfrm>
+                      <a:off x="0" y="0"/>
+                      <a:ext cx="4239217" cy="1000265"/>
+                    </a:xfrm>
+                    <a:prstGeom prst="rect">
+                      <a:avLst/>
+                    </a:prstGeom>
+                  </pic:spPr>
+                </pic:pic>
+              </a:graphicData>
+            </a:graphic>
+          </wp:inline>
+        </w:drawing>
+      </w:r>
+    </w:p>
+    <w:p>
+      <w:pPr>
+        <w:rPr>
+          <w:u w:val="single"/>
+        </w:rPr>
+      </w:pPr>
+    </w:p>
+    <w:p>
+      <w:pPr>
+        <w:rPr>
+          <w:u w:val="single"/>
+        </w:rPr>
+      </w:pPr>
+    </w:p>
+    <w:p>
+      <w:pPr>
+        <w:rPr>
+          <w:u w:val="single"/>
+        </w:rPr>
+      </w:pPr>
+      <w:r>
+        <w:rPr>
+          <w:u w:val="single"/>
+        </w:rPr>
+        <w:drawing>
+          <wp:inline distT="0" distB="0" distL="0" distR="0" wp14:anchorId="32CC7A57" wp14:editId="26938D98">
+            <wp:extent cx="4124901" cy="1390844"/>
+            <wp:effectExtent l="0" t="0" r="9525" b="0"/>
+            <wp:docPr id="796528558" name="Imagen 1" descr="Texto&#10;&#10;Descripción generada automáticamente"/>
+            <wp:cNvGraphicFramePr>
+              <a:graphicFrameLocks xmlns:a="http://schemas.openxmlformats.org/drawingml/2006/main" noChangeAspect="1"/>
+            </wp:cNvGraphicFramePr>
+            <a:graphic xmlns:a="http://schemas.openxmlformats.org/drawingml/2006/main">
+              <a:graphicData uri="http://schemas.openxmlformats.org/drawingml/2006/picture">
+                <pic:pic xmlns:pic="http://schemas.openxmlformats.org/drawingml/2006/picture">
+                  <pic:nvPicPr>
+                    <pic:cNvPr id="796528558" name="Imagen 1" descr="Texto&#10;&#10;Descripción generada automáticamente"/>
+                    <pic:cNvPicPr/>
+                  </pic:nvPicPr>
+                  <pic:blipFill>
+                    <a:blip r:embed="rId17"/>
+                    <a:stretch>
+                      <a:fillRect/>
+                    </a:stretch>
+                  </pic:blipFill>
+                  <pic:spPr>
+                    <a:xfrm>
+                      <a:off x="0" y="0"/>
+                      <a:ext cx="4124901" cy="1390844"/>
+                    </a:xfrm>
+                    <a:prstGeom prst="rect">
+                      <a:avLst/>
+                    </a:prstGeom>
+                  </pic:spPr>
+                </pic:pic>
+              </a:graphicData>
+            </a:graphic>
+          </wp:inline>
+        </w:drawing>
+      </w:r>
+    </w:p>
+    <w:p>
+      <w:pPr>
+        <w:rPr>
+          <w:u w:val="single"/>
+        </w:rPr>
+      </w:pPr>
+    </w:p>
+    <w:p>
+      <w:pPr>
+        <w:rPr>
+          <w:u w:val="single"/>
+        </w:rPr>
+      </w:pPr>
+      <w:r>
+        <w:rPr>
+          <w:u w:val="single"/>
+        </w:rPr>
+        <w:drawing>
+          <wp:inline distT="0" distB="0" distL="0" distR="0" wp14:anchorId="5ED28C42" wp14:editId="2F013C44">
+            <wp:extent cx="4201111" cy="1552792"/>
+            <wp:effectExtent l="0" t="0" r="0" b="9525"/>
+            <wp:docPr id="2062335215" name="Imagen 1" descr="Interfaz de usuario gráfica, Texto&#10;&#10;Descripción generada automáticamente"/>
+            <wp:cNvGraphicFramePr>
+              <a:graphicFrameLocks xmlns:a="http://schemas.openxmlformats.org/drawingml/2006/main" noChangeAspect="1"/>
+            </wp:cNvGraphicFramePr>
+            <a:graphic xmlns:a="http://schemas.openxmlformats.org/drawingml/2006/main">
+              <a:graphicData uri="http://schemas.openxmlformats.org/drawingml/2006/picture">
+                <pic:pic xmlns:pic="http://schemas.openxmlformats.org/drawingml/2006/picture">
+                  <pic:nvPicPr>
+                    <pic:cNvPr id="2062335215" name="Imagen 1" descr="Interfaz de usuario gráfica, Texto&#10;&#10;Descripción generada automáticamente"/>
+                    <pic:cNvPicPr/>
+                  </pic:nvPicPr>
+                  <pic:blipFill>
+                    <a:blip r:embed="rId18"/>
+                    <a:stretch>
+                      <a:fillRect/>
+                    </a:stretch>
+                  </pic:blipFill>
+                  <pic:spPr>
+                    <a:xfrm>
+                      <a:off x="0" y="0"/>
+                      <a:ext cx="4201111" cy="1552792"/>
+                    </a:xfrm>
+                    <a:prstGeom prst="rect">
+                      <a:avLst/>
+                    </a:prstGeom>
+                  </pic:spPr>
+                </pic:pic>
+              </a:graphicData>
+            </a:graphic>
+          </wp:inline>
+        </w:drawing>
+      </w:r>
+    </w:p>
+    <w:p>
+      <w:pPr>
+        <w:rPr>
+          <w:u w:val="single"/>
+        </w:rPr>
+      </w:pPr>
+    </w:p>
+    <w:p>
+      <w:pPr>
+        <w:rPr>
+          <w:u w:val="single"/>
+        </w:rPr>
+      </w:pPr>
+      <w:r>
+        <w:rPr>
+          <w:u w:val="single"/>
+        </w:rPr>
+        <w:drawing>
+          <wp:inline distT="0" distB="0" distL="0" distR="0" wp14:anchorId="23E58C99" wp14:editId="5DB6CC06">
+            <wp:extent cx="3524742" cy="914528"/>
+            <wp:effectExtent l="0" t="0" r="0" b="0"/>
+            <wp:docPr id="1404096904" name="Imagen 1" descr="Texto&#10;&#10;Descripción generada automáticamente"/>
+            <wp:cNvGraphicFramePr>
+              <a:graphicFrameLocks xmlns:a="http://schemas.openxmlformats.org/drawingml/2006/main" noChangeAspect="1"/>
+            </wp:cNvGraphicFramePr>
+            <a:graphic xmlns:a="http://schemas.openxmlformats.org/drawingml/2006/main">
+              <a:graphicData uri="http://schemas.openxmlformats.org/drawingml/2006/picture">
+                <pic:pic xmlns:pic="http://schemas.openxmlformats.org/drawingml/2006/picture">
+                  <pic:nvPicPr>
+                    <pic:cNvPr id="1404096904" name="Imagen 1" descr="Texto&#10;&#10;Descripción generada automáticamente"/>
+                    <pic:cNvPicPr/>
+                  </pic:nvPicPr>
+                  <pic:blipFill>
+                    <a:blip r:embed="rId19"/>
+                    <a:stretch>
+                      <a:fillRect/>
+                    </a:stretch>
+                  </pic:blipFill>
+                  <pic:spPr>
+                    <a:xfrm>
+                      <a:off x="0" y="0"/>
+                      <a:ext cx="3524742" cy="914528"/>
+                    </a:xfrm>
+                    <a:prstGeom prst="rect">
+                      <a:avLst/>
+                    </a:prstGeom>
+                  </pic:spPr>
+                </pic:pic>
+              </a:graphicData>
+            </a:graphic>
+          </wp:inline>
+        </w:drawing>
+      </w:r>
+    </w:p>
+    <w:p>
+      <w:pPr>
+        <w:rPr>
+          <w:u w:val="single"/>
+        </w:rPr>
+      </w:pPr>
+      <w:r>
+        <w:rPr>
+          <w:u w:val="single"/>
+        </w:rPr>
+        <w:lastRenderedPageBreak/>
+        <w:drawing>
+          <wp:inline distT="0" distB="0" distL="0" distR="0" wp14:anchorId="26E2F2A5" wp14:editId="4CB11C1B">
+            <wp:extent cx="5400040" cy="6824345"/>
+            <wp:effectExtent l="0" t="0" r="0" b="0"/>
+            <wp:docPr id="929729592" name="Imagen 1" descr="Tabla&#10;&#10;Descripción generada automáticamente"/>
+            <wp:cNvGraphicFramePr>
+              <a:graphicFrameLocks xmlns:a="http://schemas.openxmlformats.org/drawingml/2006/main" noChangeAspect="1"/>
+            </wp:cNvGraphicFramePr>
+            <a:graphic xmlns:a="http://schemas.openxmlformats.org/drawingml/2006/main">
+              <a:graphicData uri="http://schemas.openxmlformats.org/drawingml/2006/picture">
+                <pic:pic xmlns:pic="http://schemas.openxmlformats.org/drawingml/2006/picture">
+                  <pic:nvPicPr>
+                    <pic:cNvPr id="929729592" name="Imagen 1" descr="Tabla&#10;&#10;Descripción generada automáticamente"/>
+                    <pic:cNvPicPr/>
+                  </pic:nvPicPr>
+                  <pic:blipFill>
+                    <a:blip r:embed="rId20"/>
+                    <a:stretch>
+                      <a:fillRect/>
+                    </a:stretch>
+                  </pic:blipFill>
+                  <pic:spPr>
+                    <a:xfrm>
+                      <a:off x="0" y="0"/>
+                      <a:ext cx="5400040" cy="6824345"/>
+                    </a:xfrm>
+                    <a:prstGeom prst="rect">
+                      <a:avLst/>
+                    </a:prstGeom>
+                  </pic:spPr>
+                </pic:pic>
+              </a:graphicData>
+            </a:graphic>
+          </wp:inline>
+        </w:drawing>
+      </w:r>
+    </w:p>
+    <w:p>
+      <w:pPr>
+        <w:rPr>
+          <w:u w:val="single"/>
+        </w:rPr>
+      </w:pPr>
+    </w:p>
+    <w:p>
+      <w:pPr>
+        <w:rPr>
+          <w:u w:val="single"/>
+        </w:rPr>
+      </w:pPr>
+      <w:r>
+        <w:rPr>
+          <w:u w:val="single"/>
+        </w:rPr>
+        <w:t>Router 0:</w:t>
+      </w:r>
+    </w:p>
+    <w:p>
+      <w:pPr>
+        <w:rPr>
+          <w:u w:val="single"/>
+        </w:rPr>
+      </w:pPr>
+      <w:r>
+        <w:rPr>
+          <w:u w:val="single"/>
+        </w:rPr>
+        <w:lastRenderedPageBreak/>
+        <w:drawing>
+          <wp:inline distT="0" distB="0" distL="0" distR="0" wp14:anchorId="4DF4DBEC" wp14:editId="7C123E7C">
+            <wp:extent cx="5400040" cy="2125345"/>
+            <wp:effectExtent l="0" t="0" r="0" b="8255"/>
+            <wp:docPr id="458187701" name="Imagen 1" descr="Texto, Carta&#10;&#10;Descripción generada automáticamente"/>
+            <wp:cNvGraphicFramePr>
+              <a:graphicFrameLocks xmlns:a="http://schemas.openxmlformats.org/drawingml/2006/main" noChangeAspect="1"/>
+            </wp:cNvGraphicFramePr>
+            <a:graphic xmlns:a="http://schemas.openxmlformats.org/drawingml/2006/main">
+              <a:graphicData uri="http://schemas.openxmlformats.org/drawingml/2006/picture">
+                <pic:pic xmlns:pic="http://schemas.openxmlformats.org/drawingml/2006/picture">
+                  <pic:nvPicPr>
+                    <pic:cNvPr id="458187701" name="Imagen 1" descr="Texto, Carta&#10;&#10;Descripción generada automáticamente"/>
+                    <pic:cNvPicPr/>
+                  </pic:nvPicPr>
+                  <pic:blipFill>
+                    <a:blip r:embed="rId21"/>
+                    <a:stretch>
+                      <a:fillRect/>
+                    </a:stretch>
+                  </pic:blipFill>
+                  <pic:spPr>
+                    <a:xfrm>
+                      <a:off x="0" y="0"/>
+                      <a:ext cx="5400040" cy="2125345"/>
+                    </a:xfrm>
+                    <a:prstGeom prst="rect">
+                      <a:avLst/>
+                    </a:prstGeom>
+                  </pic:spPr>
+                </pic:pic>
+              </a:graphicData>
+            </a:graphic>
+          </wp:inline>
+        </w:drawing>
+      </w:r>
+    </w:p>
+    <w:p>
+      <w:pPr>
+        <w:rPr>
+          <w:u w:val="single"/>
+        </w:rPr>
+      </w:pPr>
+      <w:r>
+        <w:rPr>
+          <w:u w:val="single"/>
+        </w:rPr>
+        <w:t>R1</w:t>
+      </w:r>
+    </w:p>
+    <w:p>
+      <w:pPr>
+        <w:rPr>
+          <w:u w:val="single"/>
+        </w:rPr>
+      </w:pPr>
+      <w:r>
+        <w:rPr>
+          <w:u w:val="single"/>
+        </w:rPr>
+        <w:t>R8</w:t>
+      </w:r>
+    </w:p>
+    <w:p>
+      <w:pPr>
+        <w:rPr>
+          <w:u w:val="single"/>
+        </w:rPr>
+      </w:pPr>
+    </w:p>
+    <w:p>
+      <w:pPr>
+        <w:rPr>
+          <w:u w:val="single"/>
+        </w:rPr>
+      </w:pPr>
+    </w:p>
+    <w:p>
+      <w:pPr>
+        <w:rPr>
+          <w:u w:val="single"/>
+        </w:rPr>
+      </w:pPr>
+    </w:p>
+    <w:p>
+      <w:pPr>
+        <w:rPr>
+          <w:u w:val="single"/>
+        </w:rPr>
+      </w:pPr>
+    </w:p>
+    <w:p>
+      <w:pPr>
+        <w:rPr>
+          <w:u w:val="single"/>
+        </w:rPr>
+      </w:pPr>
+      <w:r>
+        <w:rPr>
+          <w:u w:val="single"/>
+        </w:rPr>
+        <w:drawing>
+          <wp:inline distT="0" distB="0" distL="0" distR="0" wp14:anchorId="53913C0C" wp14:editId="2A93B2CD">
+            <wp:extent cx="5400040" cy="2663190"/>
+            <wp:effectExtent l="0" t="0" r="0" b="3810"/>
+            <wp:docPr id="434335254" name="Imagen 1" descr="Interfaz de usuario gráfica, Texto, Aplicación, Correo electrónico&#10;&#10;Descripción generada automáticamente"/>
+            <wp:cNvGraphicFramePr>
+              <a:graphicFrameLocks xmlns:a="http://schemas.openxmlformats.org/drawingml/2006/main" noChangeAspect="1"/>
+            </wp:cNvGraphicFramePr>
+            <a:graphic xmlns:a="http://schemas.openxmlformats.org/drawingml/2006/main">
+              <a:graphicData uri="http://schemas.openxmlformats.org/drawingml/2006/picture">
+                <pic:pic xmlns:pic="http://schemas.openxmlformats.org/drawingml/2006/picture">
+                  <pic:nvPicPr>
+                    <pic:cNvPr id="434335254" name="Imagen 1" descr="Interfaz de usuario gráfica, Texto, Aplicación, Correo electrónico&#10;&#10;Descripción generada automáticamente"/>
+                    <pic:cNvPicPr/>
+                  </pic:nvPicPr>
+                  <pic:blipFill>
+                    <a:blip r:embed="rId22"/>
+                    <a:stretch>
+                      <a:fillRect/>
+                    </a:stretch>
+                  </pic:blipFill>
+                  <pic:spPr>
+                    <a:xfrm>
+                      <a:off x="0" y="0"/>
+                      <a:ext cx="5400040" cy="2663190"/>
+                    </a:xfrm>
+                    <a:prstGeom prst="rect">
+                      <a:avLst/>
+                    </a:prstGeom>
+                  </pic:spPr>
+                </pic:pic>
+              </a:graphicData>
+            </a:graphic>
+          </wp:inline>
+        </w:drawing>
+      </w:r>
+    </w:p>
+    <w:p>
+      <w:pPr>
+        <w:rPr>
+          <w:u w:val="single"/>
+        </w:rPr>
+      </w:pPr>
+    </w:p>
+    <w:p>
+      <w:pPr>
+        <w:rPr>
+          <w:u w:val="single"/>
+        </w:rPr>
+      </w:pPr>
+      <w:r>
+        <w:rPr>
+          <w:u w:val="single"/>
+        </w:rPr>
+        <w:lastRenderedPageBreak/>
+        <w:drawing>
+          <wp:inline distT="0" distB="0" distL="0" distR="0" wp14:anchorId="5D2A8812" wp14:editId="38BD82BF">
+            <wp:extent cx="5400040" cy="2254250"/>
+            <wp:effectExtent l="0" t="0" r="0" b="0"/>
+            <wp:docPr id="1513532180" name="Imagen 1" descr="Interfaz de usuario gráfica, Aplicación&#10;&#10;Descripción generada automáticamente"/>
+            <wp:cNvGraphicFramePr>
+              <a:graphicFrameLocks xmlns:a="http://schemas.openxmlformats.org/drawingml/2006/main" noChangeAspect="1"/>
+            </wp:cNvGraphicFramePr>
+            <a:graphic xmlns:a="http://schemas.openxmlformats.org/drawingml/2006/main">
+              <a:graphicData uri="http://schemas.openxmlformats.org/drawingml/2006/picture">
+                <pic:pic xmlns:pic="http://schemas.openxmlformats.org/drawingml/2006/picture">
+                  <pic:nvPicPr>
+                    <pic:cNvPr id="1513532180" name="Imagen 1" descr="Interfaz de usuario gráfica, Aplicación&#10;&#10;Descripción generada automáticamente"/>
+                    <pic:cNvPicPr/>
+                  </pic:nvPicPr>
+                  <pic:blipFill>
+                    <a:blip r:embed="rId23"/>
+                    <a:stretch>
+                      <a:fillRect/>
+                    </a:stretch>
+                  </pic:blipFill>
+                  <pic:spPr>
+                    <a:xfrm>
+                      <a:off x="0" y="0"/>
+                      <a:ext cx="5400040" cy="2254250"/>
+                    </a:xfrm>
+                    <a:prstGeom prst="rect">
+                      <a:avLst/>
+                    </a:prstGeom>
+                  </pic:spPr>
+                </pic:pic>
+              </a:graphicData>
+            </a:graphic>
+          </wp:inline>
+        </w:drawing>
+      </w:r>
+    </w:p>
+    <w:p>
+      <w:pPr>
+        <w:rPr>
+          <w:u w:val="single"/>
+        </w:rPr>
+      </w:pPr>
+    </w:p>
+    <w:p>
+      <w:pPr>
+        <w:rPr>
+          <w:u w:val="single"/>
+        </w:rPr>
+      </w:pPr>
+      <w:r>
+        <w:rPr>
+          <w:u w:val="single"/>
+        </w:rPr>
+        <w:drawing>
+          <wp:inline distT="0" distB="0" distL="0" distR="0" wp14:anchorId="7E3A4FB2" wp14:editId="166C8312">
+            <wp:extent cx="5400040" cy="1861185"/>
+            <wp:effectExtent l="0" t="0" r="0" b="5715"/>
+            <wp:docPr id="756461036" name="Imagen 1" descr="Interfaz de usuario gráfica&#10;&#10;Descripción generada automáticamente"/>
+            <wp:cNvGraphicFramePr>
+              <a:graphicFrameLocks xmlns:a="http://schemas.openxmlformats.org/drawingml/2006/main" noChangeAspect="1"/>
+            </wp:cNvGraphicFramePr>
+            <a:graphic xmlns:a="http://schemas.openxmlformats.org/drawingml/2006/main">
+              <a:graphicData uri="http://schemas.openxmlformats.org/drawingml/2006/picture">
+                <pic:pic xmlns:pic="http://schemas.openxmlformats.org/drawingml/2006/picture">
+                  <pic:nvPicPr>
+                    <pic:cNvPr id="756461036" name="Imagen 1" descr="Interfaz de usuario gráfica&#10;&#10;Descripción generada automáticamente"/>
+                    <pic:cNvPicPr/>
+                  </pic:nvPicPr>
+                  <pic:blipFill>
+                    <a:blip r:embed="rId24"/>
+                    <a:stretch>
+                      <a:fillRect/>
+                    </a:stretch>
+                  </pic:blipFill>
+                  <pic:spPr>
+                    <a:xfrm>
+                      <a:off x="0" y="0"/>
+                      <a:ext cx="5400040" cy="1861185"/>
+                    </a:xfrm>
+                    <a:prstGeom prst="rect">
+                      <a:avLst/>
+                    </a:prstGeom>
+                  </pic:spPr>
+                </pic:pic>
+              </a:graphicData>
+            </a:graphic>
+          </wp:inline>
+        </w:drawing>
+      </w:r>
+    </w:p>
+    <w:p>
+      <w:pPr>
+        <w:rPr>
+          <w:u w:val="single"/>
+        </w:rPr>
+      </w:pPr>
+      <w:r>
+        <w:rPr>
+          <w:u w:val="single"/>
+        </w:rPr>
+        <w:t>Agregando un tercer router en subred verde</w:t>
+      </w:r>
+    </w:p>
+    <w:p>
+      <w:pPr>
+        <w:rPr>
+          <w:u w:val="single"/>
+        </w:rPr>
+      </w:pPr>
+      <w:r>
+        <w:rPr>
+          <w:u w:val="single"/>
+        </w:rPr>
+        <w:drawing>
+          <wp:inline distT="0" distB="0" distL="0" distR="0" wp14:anchorId="4B853829" wp14:editId="4A4CEE1E">
+            <wp:extent cx="5400040" cy="3081655"/>
+            <wp:effectExtent l="0" t="0" r="0" b="4445"/>
+            <wp:docPr id="1741816440" name="Imagen 1" descr="Diagrama&#10;&#10;Descripción generada automáticamente"/>
+            <wp:cNvGraphicFramePr>
+              <a:graphicFrameLocks xmlns:a="http://schemas.openxmlformats.org/drawingml/2006/main" noChangeAspect="1"/>
+            </wp:cNvGraphicFramePr>
+            <a:graphic xmlns:a="http://schemas.openxmlformats.org/drawingml/2006/main">
+              <a:graphicData uri="http://schemas.openxmlformats.org/drawingml/2006/picture">
+                <pic:pic xmlns:pic="http://schemas.openxmlformats.org/drawingml/2006/picture">
+                  <pic:nvPicPr>
+                    <pic:cNvPr id="1741816440" name="Imagen 1" descr="Diagrama&#10;&#10;Descripción generada automáticamente"/>
+                    <pic:cNvPicPr/>
+                  </pic:nvPicPr>
+                  <pic:blipFill>
+                    <a:blip r:embed="rId25"/>
+                    <a:stretch>
+                      <a:fillRect/>
+                    </a:stretch>
+                  </pic:blipFill>
+                  <pic:spPr>
+                    <a:xfrm>
+                      <a:off x="0" y="0"/>
+                      <a:ext cx="5400040" cy="3081655"/>
+                    </a:xfrm>
+                    <a:prstGeom prst="rect">
+                      <a:avLst/>
+                    </a:prstGeom>
+                  </pic:spPr>
+                </pic:pic>
+              </a:graphicData>
+            </a:graphic>
+          </wp:inline>
+        </w:drawing>
+      </w:r>
+    </w:p>
+    <w:p>
+      <w:pPr>
+        <w:rPr>
+          <w:u w:val="single"/>
+        </w:rPr>
+      </w:pPr>
+    </w:p>
+    <w:p>
+      <w:pPr>
+        <w:rPr>
+          <w:u w:val="single"/>
+        </w:rPr>
+      </w:pPr>
+      <w:r>
+        <w:rPr>
+          <w:u w:val="single"/>
+        </w:rPr>
+        <w:t xml:space="preserve">Configurando ip de </w:t>
+      </w:r>
+      <w:r>
+        <w:rPr>
+          <w:u w:val="single"/>
+        </w:rPr>
+        <w:t>Router3:</w:t>
+      </w:r>
+    </w:p>
+    <w:p>
+      <w:pPr>
+        <w:rPr>
+          <w:u w:val="single"/>
+        </w:rPr>
+      </w:pPr>
+      <w:r>
+        <w:rPr>
+          <w:u w:val="single"/>
+        </w:rPr>
+        <w:lastRenderedPageBreak/>
+        <w:drawing>
+          <wp:inline distT="0" distB="0" distL="0" distR="0" wp14:anchorId="7A601F41" wp14:editId="7E8755A7">
+            <wp:extent cx="5400040" cy="3091815"/>
+            <wp:effectExtent l="0" t="0" r="0" b="0"/>
+            <wp:docPr id="658802905" name="Imagen 1" descr="Texto&#10;&#10;Descripción generada automáticamente"/>
+            <wp:cNvGraphicFramePr>
+              <a:graphicFrameLocks xmlns:a="http://schemas.openxmlformats.org/drawingml/2006/main" noChangeAspect="1"/>
+            </wp:cNvGraphicFramePr>
+            <a:graphic xmlns:a="http://schemas.openxmlformats.org/drawingml/2006/main">
+              <a:graphicData uri="http://schemas.openxmlformats.org/drawingml/2006/picture">
+                <pic:pic xmlns:pic="http://schemas.openxmlformats.org/drawingml/2006/picture">
+                  <pic:nvPicPr>
+                    <pic:cNvPr id="658802905" name="Imagen 1" descr="Texto&#10;&#10;Descripción generada automáticamente"/>
+                    <pic:cNvPicPr/>
+                  </pic:nvPicPr>
+                  <pic:blipFill>
+                    <a:blip r:embed="rId26"/>
+                    <a:stretch>
+                      <a:fillRect/>
+                    </a:stretch>
+                  </pic:blipFill>
+                  <pic:spPr>
+                    <a:xfrm>
+                      <a:off x="0" y="0"/>
+                      <a:ext cx="5400040" cy="3091815"/>
+                    </a:xfrm>
+                    <a:prstGeom prst="rect">
+                      <a:avLst/>
+                    </a:prstGeom>
+                  </pic:spPr>
+                </pic:pic>
+              </a:graphicData>
+            </a:graphic>
+          </wp:inline>
+        </w:drawing>
+      </w:r>
+    </w:p>
+    <w:p>
+      <w:pPr>
+        <w:rPr>
+          <w:u w:val="single"/>
+        </w:rPr>
+      </w:pPr>
+      <w:r>
+        <w:rPr>
+          <w:u w:val="single"/>
+        </w:rPr>
+        <w:t>Ruteandio Router 3 a Router 8:</w:t>
+      </w:r>
+    </w:p>
+    <w:p>
+      <w:pPr>
+        <w:rPr>
+          <w:u w:val="single"/>
+        </w:rPr>
+      </w:pPr>
+      <w:r>
+        <w:rPr>
+          <w:u w:val="single"/>
+        </w:rPr>
+        <w:drawing>
+          <wp:inline distT="0" distB="0" distL="0" distR="0" wp14:anchorId="6BBC99F5" wp14:editId="5699D2F8">
+            <wp:extent cx="4172532" cy="1409897"/>
+            <wp:effectExtent l="0" t="0" r="0" b="0"/>
+            <wp:docPr id="602810398" name="Imagen 1" descr="Texto&#10;&#10;Descripción generada automáticamente"/>
+            <wp:cNvGraphicFramePr>
+              <a:graphicFrameLocks xmlns:a="http://schemas.openxmlformats.org/drawingml/2006/main" noChangeAspect="1"/>
+            </wp:cNvGraphicFramePr>
+            <a:graphic xmlns:a="http://schemas.openxmlformats.org/drawingml/2006/main">
+              <a:graphicData uri="http://schemas.openxmlformats.org/drawingml/2006/picture">
+                <pic:pic xmlns:pic="http://schemas.openxmlformats.org/drawingml/2006/picture">
+                  <pic:nvPicPr>
+                    <pic:cNvPr id="602810398" name="Imagen 1" descr="Texto&#10;&#10;Descripción generada automáticamente"/>
+                    <pic:cNvPicPr/>
+                  </pic:nvPicPr>
+                  <pic:blipFill>
+                    <a:blip r:embed="rId27"/>
+                    <a:stretch>
+                      <a:fillRect/>
+                    </a:stretch>
+                  </pic:blipFill>
+                  <pic:spPr>
+                    <a:xfrm>
+                      <a:off x="0" y="0"/>
+                      <a:ext cx="4172532" cy="1409897"/>
+                    </a:xfrm>
+                    <a:prstGeom prst="rect">
+                      <a:avLst/>
+                    </a:prstGeom>
+                  </pic:spPr>
+                </pic:pic>
+              </a:graphicData>
+            </a:graphic>
+          </wp:inline>
+        </w:drawing>
+      </w:r>
+    </w:p>
+    <w:p>
+      <w:pPr>
+        <w:rPr>
+          <w:u w:val="single"/>
+        </w:rPr>
+      </w:pPr>
+      <w:r>
+        <w:rPr>
+          <w:u w:val="single"/>
+        </w:rPr>
+        <w:t>Rutenado Router 8 a Router3:</w:t>
+      </w:r>
+    </w:p>
+    <w:p>
+      <w:pPr>
+        <w:rPr>
+          <w:u w:val="single"/>
+        </w:rPr>
+      </w:pPr>
+      <w:r>
+        <w:rPr>
+          <w:u w:val="single"/>
+        </w:rPr>
+        <w:drawing>
+          <wp:inline distT="0" distB="0" distL="0" distR="0" wp14:anchorId="1A8F468A" wp14:editId="44E21056">
+            <wp:extent cx="4401164" cy="2562583"/>
+            <wp:effectExtent l="0" t="0" r="0" b="9525"/>
+            <wp:docPr id="1115203256" name="Imagen 1" descr="Interfaz de usuario gráfica, Texto, Aplicación&#10;&#10;Descripción generada automáticamente"/>
+            <wp:cNvGraphicFramePr>
+              <a:graphicFrameLocks xmlns:a="http://schemas.openxmlformats.org/drawingml/2006/main" noChangeAspect="1"/>
+            </wp:cNvGraphicFramePr>
+            <a:graphic xmlns:a="http://schemas.openxmlformats.org/drawingml/2006/main">
+              <a:graphicData uri="http://schemas.openxmlformats.org/drawingml/2006/picture">
+                <pic:pic xmlns:pic="http://schemas.openxmlformats.org/drawingml/2006/picture">
+                  <pic:nvPicPr>
+                    <pic:cNvPr id="1115203256" name="Imagen 1" descr="Interfaz de usuario gráfica, Texto, Aplicación&#10;&#10;Descripción generada automáticamente"/>
+                    <pic:cNvPicPr/>
+                  </pic:nvPicPr>
+                  <pic:blipFill>
+                    <a:blip r:embed="rId28"/>
+                    <a:stretch>
+                      <a:fillRect/>
+                    </a:stretch>
+                  </pic:blipFill>
+                  <pic:spPr>
+                    <a:xfrm>
+                      <a:off x="0" y="0"/>
+                      <a:ext cx="4401164" cy="2562583"/>
+                    </a:xfrm>
+                    <a:prstGeom prst="rect">
+                      <a:avLst/>
+                    </a:prstGeom>
+                  </pic:spPr>
+                </pic:pic>
+              </a:graphicData>
+            </a:graphic>
+          </wp:inline>
+        </w:drawing>
+      </w:r>
+    </w:p>
+    <w:p>
+      <w:pPr>
+        <w:rPr>
+          <w:u w:val="single"/>
+        </w:rPr>
+      </w:pPr>
+    </w:p>
+    <w:p>
+      <w:pPr>
+        <w:rPr>
+          <w:u w:val="single"/>
+        </w:rPr>
+      </w:pPr>
+      <w:r>
+        <w:rPr>
+          <w:u w:val="single"/>
+        </w:rPr>
+        <w:t>Se puede acceder a wed de servidor:</w:t>
+      </w:r>
+    </w:p>
+    <w:p>
+      <w:pPr>
+        <w:rPr>
+          <w:u w:val="single"/>
+        </w:rPr>
+      </w:pPr>
+      <w:r>
+        <w:rPr>
+          <w:u w:val="single"/>
+        </w:rPr>
+        <w:lastRenderedPageBreak/>
+        <w:drawing>
+          <wp:inline distT="0" distB="0" distL="0" distR="0" wp14:anchorId="2156FEB0" wp14:editId="5C31139D">
+            <wp:extent cx="5400040" cy="4574540"/>
+            <wp:effectExtent l="0" t="0" r="0" b="0"/>
+            <wp:docPr id="949972462" name="Imagen 1" descr="Diagrama&#10;&#10;Descripción generada automáticamente"/>
+            <wp:cNvGraphicFramePr>
+              <a:graphicFrameLocks xmlns:a="http://schemas.openxmlformats.org/drawingml/2006/main" noChangeAspect="1"/>
+            </wp:cNvGraphicFramePr>
+            <a:graphic xmlns:a="http://schemas.openxmlformats.org/drawingml/2006/main">
+              <a:graphicData uri="http://schemas.openxmlformats.org/drawingml/2006/picture">
+                <pic:pic xmlns:pic="http://schemas.openxmlformats.org/drawingml/2006/picture">
+                  <pic:nvPicPr>
+                    <pic:cNvPr id="949972462" name="Imagen 1" descr="Diagrama&#10;&#10;Descripción generada automáticamente"/>
+                    <pic:cNvPicPr/>
+                  </pic:nvPicPr>
+                  <pic:blipFill>
+                    <a:blip r:embed="rId29"/>
+                    <a:stretch>
+                      <a:fillRect/>
+                    </a:stretch>
+                  </pic:blipFill>
+                  <pic:spPr>
+                    <a:xfrm>
+                      <a:off x="0" y="0"/>
+                      <a:ext cx="5400040" cy="4574540"/>
+                    </a:xfrm>
+                    <a:prstGeom prst="rect">
+                      <a:avLst/>
+                    </a:prstGeom>
+                  </pic:spPr>
+                </pic:pic>
+              </a:graphicData>
+            </a:graphic>
+          </wp:inline>
+        </w:drawing>
+      </w:r>
+    </w:p>
+    <w:p>
+      <w:pPr>
+        <w:rPr>
+          <w:u w:val="single"/>
+        </w:rPr>
+      </w:pPr>
+    </w:p>
+    <w:p>
+      <w:pPr>
+        <w:rPr>
+          <w:u w:val="single"/>
+        </w:rPr>
+      </w:pPr>
+      <w:r>
+        <w:rPr>
+          <w:u w:val="single"/>
+        </w:rPr>
+        <w:lastRenderedPageBreak/>
+        <w:drawing>
+          <wp:inline distT="0" distB="0" distL="0" distR="0" wp14:anchorId="544947F1" wp14:editId="7F41567B">
+            <wp:extent cx="5108575" cy="8892540"/>
+            <wp:effectExtent l="0" t="0" r="0" b="3810"/>
+            <wp:docPr id="121466306" name="Imagen 1" descr="Interfaz de usuario gráfica, Texto, Aplicación&#10;&#10;Descripción generada automáticamente"/>
+            <wp:cNvGraphicFramePr>
+              <a:graphicFrameLocks xmlns:a="http://schemas.openxmlformats.org/drawingml/2006/main" noChangeAspect="1"/>
+            </wp:cNvGraphicFramePr>
+            <a:graphic xmlns:a="http://schemas.openxmlformats.org/drawingml/2006/main">
+              <a:graphicData uri="http://schemas.openxmlformats.org/drawingml/2006/picture">
+                <pic:pic xmlns:pic="http://schemas.openxmlformats.org/drawingml/2006/picture">
+                  <pic:nvPicPr>
+                    <pic:cNvPr id="121466306" name="Imagen 1" descr="Interfaz de usuario gráfica, Texto, Aplicación&#10;&#10;Descripción generada automáticamente"/>
+                    <pic:cNvPicPr/>
+                  </pic:nvPicPr>
+                  <pic:blipFill>
+                    <a:blip r:embed="rId30"/>
+                    <a:stretch>
+                      <a:fillRect/>
+                    </a:stretch>
+                  </pic:blipFill>
+                  <pic:spPr>
+                    <a:xfrm>
+                      <a:off x="0" y="0"/>
+                      <a:ext cx="5108575" cy="8892540"/>
+                    </a:xfrm>
+                    <a:prstGeom prst="rect">
+                      <a:avLst/>
+                    </a:prstGeom>
+                  </pic:spPr>
+                </pic:pic>
+              </a:graphicData>
+            </a:graphic>
+          </wp:inline>
+        </w:drawing>
       </w:r>
     </w:p>
     <w:sectPr>

</xml_diff>